<commit_message>
Aula dia 24 sobre Android
</commit_message>
<xml_diff>
--- a/Doc/4mod/Delphi.docx
+++ b/Doc/4mod/Delphi.docx
@@ -77,15 +77,7 @@
           <w:sz w:val="24"/>
           <w:shd w:val="clear" w:color="auto" w:fill="FFFFFF"/>
         </w:rPr>
-        <w:t xml:space="preserve"> história do Delphi começa em 1970 quando foi lançada a linguagem procedural Pascal, que herdou diversas características do ALGOL. Em 1993 a Borland iniciou o desenvolvimento de um projeto para a criação de um ambiente visual para criar aplicações Windows</w:t>
-      </w:r>
-      <w:r>
-        <w:rPr>
-          <w:rFonts w:ascii="Arial" w:eastAsia="Arial" w:hAnsi="Arial" w:cs="Arial"/>
-          <w:sz w:val="24"/>
-          <w:shd w:val="clear" w:color="auto" w:fill="FFFFFF"/>
-        </w:rPr>
-        <w:t xml:space="preserve"> utilizando a linguagem </w:t>
+        <w:t xml:space="preserve"> história do Delphi começa em 1970 quando foi lançada a linguagem procedural Pascal, que herdou diversas características do ALGOL. Em 1993 a Borland iniciou o desenvolvimento de um projeto para a criação de um ambiente visual para criar aplicações Windows utilizando a linguagem </w:t>
       </w:r>
       <w:proofErr w:type="spellStart"/>
       <w:r>
@@ -438,14 +430,23 @@
           <w:rFonts w:ascii="Arial" w:eastAsia="Arial" w:hAnsi="Arial" w:cs="Arial"/>
           <w:sz w:val="24"/>
         </w:rPr>
-        <w:t xml:space="preserve"> foi o pioneiro em t</w:t>
-      </w:r>
-      <w:r>
-        <w:rPr>
-          <w:rFonts w:ascii="Arial" w:eastAsia="Arial" w:hAnsi="Arial" w:cs="Arial"/>
-          <w:sz w:val="24"/>
-        </w:rPr>
-        <w:t xml:space="preserve">ecnologias para o desenvolvimento de software como </w:t>
+        <w:t xml:space="preserve"> foi o pioneiro em tecnologias para o desenvolvimento de software </w:t>
+      </w:r>
+      <w:proofErr w:type="gramStart"/>
+      <w:r>
+        <w:rPr>
+          <w:rFonts w:ascii="Arial" w:eastAsia="Arial" w:hAnsi="Arial" w:cs="Arial"/>
+          <w:sz w:val="24"/>
+        </w:rPr>
+        <w:t>como</w:t>
+      </w:r>
+      <w:proofErr w:type="gramEnd"/>
+      <w:r>
+        <w:rPr>
+          <w:rFonts w:ascii="Arial" w:eastAsia="Arial" w:hAnsi="Arial" w:cs="Arial"/>
+          <w:sz w:val="24"/>
+        </w:rPr>
+        <w:t xml:space="preserve"> </w:t>
       </w:r>
       <w:r>
         <w:rPr>
@@ -496,6 +497,7 @@
         <w:t xml:space="preserve"> </w:t>
       </w:r>
       <w:proofErr w:type="spellStart"/>
+      <w:proofErr w:type="gramStart"/>
       <w:r>
         <w:rPr>
           <w:rFonts w:ascii="Arial" w:eastAsia="Arial" w:hAnsi="Arial" w:cs="Arial"/>
@@ -512,15 +514,16 @@
           <w:sz w:val="24"/>
           <w:shd w:val="clear" w:color="auto" w:fill="FFFFFF"/>
         </w:rPr>
-        <w:t>) sendo o primeiro a usar esse tipo de modelo sequencial</w:t>
-      </w:r>
-      <w:r>
-        <w:rPr>
-          <w:rFonts w:ascii="Arial" w:eastAsia="Arial" w:hAnsi="Arial" w:cs="Arial"/>
-          <w:sz w:val="24"/>
-          <w:shd w:val="clear" w:color="auto" w:fill="FFFFFF"/>
-        </w:rPr>
-        <w:t>. (DALEPIANE, [</w:t>
+        <w:t>)</w:t>
+      </w:r>
+      <w:proofErr w:type="gramEnd"/>
+      <w:r>
+        <w:rPr>
+          <w:rFonts w:ascii="Arial" w:eastAsia="Arial" w:hAnsi="Arial" w:cs="Arial"/>
+          <w:sz w:val="24"/>
+          <w:shd w:val="clear" w:color="auto" w:fill="FFFFFF"/>
+        </w:rPr>
+        <w:t xml:space="preserve"> sendo o primeiro a usar esse tipo de modelo sequencial. (DALEPIANE, [</w:t>
       </w:r>
       <w:proofErr w:type="spellStart"/>
       <w:r>
@@ -572,16 +575,7 @@
           <w:sz w:val="24"/>
           <w:shd w:val="clear" w:color="auto" w:fill="FFFFFF"/>
         </w:rPr>
-        <w:t xml:space="preserve">De acordo com as afirmações de Alvarez (2004), “A programação Orientada a objetos (POO) é uma forma especial de programar, mais próximo de como expressaríamos as coisas na vida real do que outros tipos de programação.” Ainda seguindo as ideias desse mesmo </w:t>
-      </w:r>
-      <w:r>
-        <w:rPr>
-          <w:rFonts w:ascii="Arial" w:eastAsia="Arial" w:hAnsi="Arial" w:cs="Arial"/>
-          <w:color w:val="000000"/>
-          <w:sz w:val="24"/>
-          <w:shd w:val="clear" w:color="auto" w:fill="FFFFFF"/>
-        </w:rPr>
-        <w:t>autor:</w:t>
+        <w:t>De acordo com as afirmações de Alvarez (2004), “A programação Orientada a objetos (POO) é uma forma especial de programar, mais próximo de como expressaríamos as coisas na vida real do que outros tipos de programação.” Ainda seguindo as ideias desse mesmo autor:</w:t>
       </w:r>
     </w:p>
     <w:p>
@@ -599,14 +593,7 @@
           <w:rFonts w:ascii="Arial" w:eastAsia="Arial" w:hAnsi="Arial" w:cs="Arial"/>
           <w:sz w:val="20"/>
         </w:rPr>
-        <w:t>Com a POO temos que aprender a pensar as coisas de uma maneira distinta, para escrever nossos programas em termos de objetos, propriedades, métodos e outras coisas que veremos rapidamente para esclarecer conceitos e dar uma pequena base que permita</w:t>
-      </w:r>
-      <w:r>
-        <w:rPr>
-          <w:rFonts w:ascii="Arial" w:eastAsia="Arial" w:hAnsi="Arial" w:cs="Arial"/>
-          <w:sz w:val="20"/>
-        </w:rPr>
-        <w:t xml:space="preserve"> soltarmos um pouco com este tipo de programação.</w:t>
+        <w:t>Com a POO temos que aprender a pensar as coisas de uma maneira distinta, para escrever nossos programas em termos de objetos, propriedades, métodos e outras coisas que veremos rapidamente para esclarecer conceitos e dar uma pequena base que permita soltarmos um pouco com este tipo de programação.</w:t>
       </w:r>
     </w:p>
     <w:p>
@@ -646,16 +633,7 @@
           <w:sz w:val="24"/>
           <w:shd w:val="clear" w:color="auto" w:fill="FFFFFF"/>
         </w:rPr>
-        <w:t>2004) Um simples exemplo que poderíamos dar de programação Orientada a objetos, um carro seria o objeto principal que tem uma série de características, como poderiam ser a cor, o modelo ou a marca.</w:t>
-      </w:r>
-      <w:r>
-        <w:rPr>
-          <w:rFonts w:ascii="Arial" w:eastAsia="Arial" w:hAnsi="Arial" w:cs="Arial"/>
-          <w:color w:val="000000"/>
-          <w:sz w:val="24"/>
-          <w:shd w:val="clear" w:color="auto" w:fill="FFFFFF"/>
-        </w:rPr>
-        <w:t xml:space="preserve"> Ademais tem uma série de funcionalidades associadas, como podem ser andar, parar ou estacionar</w:t>
+        <w:t>2004) Um simples exemplo que poderíamos dar de programação Orientada a objetos, um carro seria o objeto principal que tem uma série de características, como poderiam ser a cor, o modelo ou a marca. Ademais tem uma série de funcionalidades associadas, como podem ser andar, parar ou estacionar</w:t>
       </w:r>
       <w:r>
         <w:rPr>
@@ -672,15 +650,7 @@
           <w:shd w:val="clear" w:color="auto" w:fill="FFFFFF"/>
         </w:rPr>
         <w:lastRenderedPageBreak/>
-        <w:t>seriam as características como a cor ou o modelo e os métodos seriam as funcionalidades associa</w:t>
-      </w:r>
-      <w:r>
-        <w:rPr>
-          <w:rFonts w:ascii="Arial" w:eastAsia="Arial" w:hAnsi="Arial" w:cs="Arial"/>
-          <w:sz w:val="24"/>
-          <w:shd w:val="clear" w:color="auto" w:fill="FFFFFF"/>
-        </w:rPr>
-        <w:t>das como andar ou parar.</w:t>
+        <w:t>seriam as características como a cor ou o modelo e os métodos seriam as funcionalidades associadas como andar ou parar.</w:t>
       </w:r>
     </w:p>
     <w:p>
@@ -742,16 +712,7 @@
           <w:sz w:val="24"/>
           <w:shd w:val="clear" w:color="auto" w:fill="FFFFFF"/>
         </w:rPr>
-        <w:t>, Delphi inovou mais uma vez, pois foi a primeira ferra</w:t>
-      </w:r>
-      <w:r>
-        <w:rPr>
-          <w:rFonts w:ascii="Arial" w:eastAsia="Arial" w:hAnsi="Arial" w:cs="Arial"/>
-          <w:color w:val="000000"/>
-          <w:sz w:val="24"/>
-          <w:shd w:val="clear" w:color="auto" w:fill="FFFFFF"/>
-        </w:rPr>
-        <w:t>menta a ter suporte para criar aplicações multicamadas em um ambiente RAD. (Alvarez,2004)</w:t>
+        <w:t>, Delphi inovou mais uma vez, pois foi a primeira ferramenta a ter suporte para criar aplicações multicamadas em um ambiente RAD. (Alvarez,2004)</w:t>
       </w:r>
     </w:p>
     <w:p>
@@ -789,15 +750,7 @@
           <w:color w:val="000000"/>
           <w:sz w:val="24"/>
         </w:rPr>
-        <w:t xml:space="preserve"> inovou com o suporte a manipulação fácil de arquivos XML, além de suporte a nova tecnologia de acesso a dados: ADO. Além disso, apareceram novas ferramenta</w:t>
-      </w:r>
-      <w:r>
-        <w:rPr>
-          <w:rFonts w:ascii="Arial" w:eastAsia="Arial" w:hAnsi="Arial" w:cs="Arial"/>
-          <w:color w:val="000000"/>
-          <w:sz w:val="24"/>
-        </w:rPr>
-        <w:t xml:space="preserve"> como o </w:t>
+        <w:t xml:space="preserve"> inovou com o suporte a manipulação fácil de arquivos XML, além de suporte a nova tecnologia de acesso a dados: ADO. Além disso, apareceram novas ferramenta como o </w:t>
       </w:r>
       <w:proofErr w:type="spellStart"/>
       <w:proofErr w:type="gramStart"/>
@@ -1071,15 +1024,7 @@
           <w:color w:val="000000"/>
           <w:sz w:val="24"/>
         </w:rPr>
-        <w:t xml:space="preserve"> aparecem os primeiros indícios de suport</w:t>
-      </w:r>
-      <w:r>
-        <w:rPr>
-          <w:rFonts w:ascii="Arial" w:eastAsia="Arial" w:hAnsi="Arial" w:cs="Arial"/>
-          <w:color w:val="000000"/>
-          <w:sz w:val="24"/>
-        </w:rPr>
-        <w:t>e a nova plataforma que estava nascendo, o .NET.</w:t>
+        <w:t xml:space="preserve"> aparecem os primeiros indícios de suporte a nova plataforma que estava nascendo, o .NET.</w:t>
       </w:r>
       <w:r>
         <w:rPr>
@@ -1108,16 +1053,7 @@
           <w:sz w:val="24"/>
           <w:shd w:val="clear" w:color="auto" w:fill="FFFFFF"/>
         </w:rPr>
-        <w:t>NET, mas o ambiente do Delphi ainda não oferecia suporte, teríamos que criar aplicações totalmente manuais, sem as facilidades de componentes e modelagem rápida. Nesta</w:t>
-      </w:r>
-      <w:r>
-        <w:rPr>
-          <w:rFonts w:ascii="Arial" w:eastAsia="Arial" w:hAnsi="Arial" w:cs="Arial"/>
-          <w:color w:val="000000"/>
-          <w:sz w:val="24"/>
-          <w:shd w:val="clear" w:color="auto" w:fill="FFFFFF"/>
-        </w:rPr>
-        <w:t xml:space="preserve"> versão não temos mais o </w:t>
+        <w:t xml:space="preserve">NET, mas o ambiente do Delphi ainda não oferecia suporte, teríamos que criar aplicações totalmente manuais, sem as facilidades de componentes e modelagem rápida. Nesta versão não temos mais o </w:t>
       </w:r>
       <w:proofErr w:type="spellStart"/>
       <w:r>
@@ -1231,16 +1167,7 @@
           <w:sz w:val="20"/>
           <w:shd w:val="clear" w:color="auto" w:fill="FFFFFF"/>
         </w:rPr>
-        <w:t>NET  fornece  um  modelo de programação abrangente  para  a criação de todos os tipos de aplicativos, sejam de dispositiv</w:t>
-      </w:r>
-      <w:r>
-        <w:rPr>
-          <w:rFonts w:ascii="Arial" w:eastAsia="Arial" w:hAnsi="Arial" w:cs="Arial"/>
-          <w:color w:val="000000"/>
-          <w:sz w:val="20"/>
-          <w:shd w:val="clear" w:color="auto" w:fill="FFFFFF"/>
-        </w:rPr>
-        <w:t>os móveis, da Web ou da área de trabalho.(MICROSOFT,2015) </w:t>
+        <w:t>NET  fornece  um  modelo de programação abrangente  para  a criação de todos os tipos de aplicativos, sejam de dispositivos móveis, da Web ou da área de trabalho.(MICROSOFT,2015) </w:t>
       </w:r>
       <w:r>
         <w:rPr>
@@ -1326,15 +1253,7 @@
           <w:color w:val="000000"/>
           <w:sz w:val="24"/>
         </w:rPr>
-        <w:t>A versão 2005 do Delphi prometia ser a primeira ferramenta a ter ambiente de desenvolvimento para Win32 e .NET (Delphi e C#). Teve início a arquitetura ALM desenvolvida pela Bor</w:t>
-      </w:r>
-      <w:r>
-        <w:rPr>
-          <w:rFonts w:ascii="Arial" w:eastAsia="Arial" w:hAnsi="Arial" w:cs="Arial"/>
-          <w:color w:val="000000"/>
-          <w:sz w:val="24"/>
-        </w:rPr>
-        <w:t>land, onde temos ferramentas para controlar todo o clico de vida do projeto, desde requisitos até a finalização do mesmo.</w:t>
+        <w:t>A versão 2005 do Delphi prometia ser a primeira ferramenta a ter ambiente de desenvolvimento para Win32 e .NET (Delphi e C#). Teve início a arquitetura ALM desenvolvida pela Borland, onde temos ferramentas para controlar todo o clico de vida do projeto, desde requisitos até a finalização do mesmo.</w:t>
       </w:r>
     </w:p>
     <w:p>
@@ -1396,14 +1315,7 @@
           <w:rFonts w:ascii="Arial" w:eastAsia="Arial" w:hAnsi="Arial" w:cs="Arial"/>
           <w:sz w:val="24"/>
         </w:rPr>
-        <w:t>D</w:t>
-      </w:r>
-      <w:r>
-        <w:rPr>
-          <w:rFonts w:ascii="Arial" w:eastAsia="Arial" w:hAnsi="Arial" w:cs="Arial"/>
-          <w:sz w:val="24"/>
-        </w:rPr>
-        <w:t>ALEPIANE,</w:t>
+        <w:t>DALEPIANE,</w:t>
       </w:r>
       <w:r>
         <w:rPr>
@@ -1883,23 +1795,7 @@
           <w:color w:val="000000"/>
           <w:szCs w:val="22"/>
         </w:rPr>
-        <w:t xml:space="preserve">com suporte ao óculos do Google, o </w:t>
-      </w:r>
-      <w:r>
-        <w:rPr>
-          <w:rFonts w:ascii="Arial" w:eastAsia="Arial" w:hAnsi="Arial" w:cs="Arial"/>
-          <w:color w:val="000000"/>
-          <w:szCs w:val="22"/>
-        </w:rPr>
-        <w:t>Google</w:t>
-      </w:r>
-      <w:r>
-        <w:rPr>
-          <w:rFonts w:ascii="Arial" w:eastAsia="Arial" w:hAnsi="Arial" w:cs="Arial"/>
-          <w:color w:val="000000"/>
-          <w:szCs w:val="22"/>
-        </w:rPr>
-        <w:t xml:space="preserve"> Glass.</w:t>
+        <w:t>com suporte ao óculos do Google, o Google Glass.</w:t>
       </w:r>
     </w:p>
     <w:p>
@@ -2624,23 +2520,7 @@
             <w:rFonts w:ascii="Arial" w:hAnsi="Arial" w:cs="Arial"/>
             <w:lang w:val="en-US"/>
           </w:rPr>
-          <w:t>http://www.ceavi.udesc.br/arquivos</w:t>
-        </w:r>
-        <w:r>
-          <w:rPr>
-            <w:rStyle w:val="Hyperlink"/>
-            <w:rFonts w:ascii="Arial" w:hAnsi="Arial" w:cs="Arial"/>
-            <w:lang w:val="en-US"/>
-          </w:rPr>
-          <w:t>/</w:t>
-        </w:r>
-        <w:r>
-          <w:rPr>
-            <w:rStyle w:val="Hyperlink"/>
-            <w:rFonts w:ascii="Arial" w:hAnsi="Arial" w:cs="Arial"/>
-            <w:lang w:val="en-US"/>
-          </w:rPr>
-          <w:t>id_submenu/387/anderson_ochner___ruan_carlos_ax.pdf</w:t>
+          <w:t>http://www.ceavi.udesc.br/arquivos/id_submenu/387/anderson_ochner___ruan_carlos_ax.pdf</w:t>
         </w:r>
       </w:hyperlink>
       <w:r>
@@ -2659,8 +2539,8 @@
         <w:rPr>
           <w:rFonts w:ascii="Arial" w:eastAsia="Times New Roman" w:hAnsi="Arial" w:cs="Arial"/>
           <w:color w:val="000000"/>
-          <w:sz w:val="27"/>
-          <w:szCs w:val="27"/>
+          <w:sz w:val="24"/>
+          <w:szCs w:val="24"/>
         </w:rPr>
       </w:pPr>
       <w:hyperlink r:id="rId9" w:history="1">
@@ -2668,8 +2548,8 @@
           <w:rPr>
             <w:rStyle w:val="Hyperlink"/>
             <w:rFonts w:ascii="Arial" w:eastAsia="Times New Roman" w:hAnsi="Arial" w:cs="Arial"/>
-            <w:sz w:val="27"/>
-            <w:szCs w:val="27"/>
+            <w:sz w:val="24"/>
+            <w:szCs w:val="24"/>
           </w:rPr>
           <w:t>https://www.oficinadanet.com.br/artigo/745/conhecendo_o_delphi</w:t>
         </w:r>
@@ -2678,20 +2558,20 @@
         <w:rPr>
           <w:rFonts w:ascii="Arial" w:eastAsia="Times New Roman" w:hAnsi="Arial" w:cs="Arial"/>
           <w:color w:val="000000"/>
-          <w:sz w:val="27"/>
-          <w:szCs w:val="27"/>
+          <w:sz w:val="24"/>
+          <w:szCs w:val="24"/>
         </w:rPr>
         <w:t xml:space="preserve"> </w:t>
       </w:r>
-    </w:p>
-    <w:p>
-      <w:pPr>
-        <w:rPr>
-          <w:rFonts w:ascii="Calibri" w:eastAsia="Calibri" w:hAnsi="Calibri" w:cs="Calibri"/>
-        </w:rPr>
-      </w:pPr>
       <w:bookmarkStart w:id="0" w:name="_GoBack"/>
       <w:bookmarkEnd w:id="0"/>
+    </w:p>
+    <w:p>
+      <w:pPr>
+        <w:rPr>
+          <w:rFonts w:ascii="Calibri" w:eastAsia="Calibri" w:hAnsi="Calibri" w:cs="Calibri"/>
+        </w:rPr>
+      </w:pPr>
     </w:p>
     <w:sectPr>
       <w:pgSz w:w="11906" w:h="16838"/>
@@ -2866,6 +2746,7 @@
   <w:style w:type="character" w:default="1" w:styleId="Fontepargpadro">
     <w:name w:val="Default Paragraph Font"/>
     <w:uiPriority w:val="1"/>
+    <w:semiHidden/>
     <w:unhideWhenUsed/>
   </w:style>
   <w:style w:type="table" w:default="1" w:styleId="Tabelanormal">

</xml_diff>